<commit_message>
Modificaciones generales para entrega.
</commit_message>
<xml_diff>
--- a/SAP - TECNOLOGIA/Iteración I/01 - Análisis de Requerimientos/04 -Especificacion de Casos de Uso/Especificacion CU.docx
+++ b/SAP - TECNOLOGIA/Iteración I/01 - Análisis de Requerimientos/04 -Especificacion de Casos de Uso/Especificacion CU.docx
@@ -1519,7 +1519,25 @@
                 <w:szCs w:val="20"/>
                 <w:lang w:eastAsia="es-AR"/>
               </w:rPr>
-              <w:t xml:space="preserve"> por keywords y categoría </w:t>
+              <w:t xml:space="preserve"> por keywords y categoría</w:t>
+            </w:r>
+            <w:r>
+              <w:rPr>
+                <w:rFonts w:ascii="Arial" w:eastAsia="Times New Roman" w:hAnsi="Arial" w:cs="Arial"/>
+                <w:sz w:val="20"/>
+                <w:szCs w:val="20"/>
+                <w:lang w:eastAsia="es-AR"/>
+              </w:rPr>
+              <w:t xml:space="preserve"> de</w:t>
+            </w:r>
+            <w:r>
+              <w:rPr>
+                <w:rFonts w:ascii="Arial" w:eastAsia="Times New Roman" w:hAnsi="Arial" w:cs="Arial"/>
+                <w:sz w:val="20"/>
+                <w:szCs w:val="20"/>
+                <w:lang w:eastAsia="es-AR"/>
+              </w:rPr>
+              <w:t xml:space="preserve"> </w:t>
             </w:r>
             <w:r>
               <w:rPr>
@@ -1613,25 +1631,43 @@
                 <w:szCs w:val="20"/>
                 <w:lang w:eastAsia="es-AR"/>
               </w:rPr>
-              <w:t xml:space="preserve">El sistema no puede obtener la lista de </w:t>
-            </w:r>
-            <w:r>
-              <w:rPr>
-                <w:rFonts w:ascii="Arial" w:eastAsia="Times New Roman" w:hAnsi="Arial" w:cs="Arial"/>
-                <w:sz w:val="20"/>
-                <w:szCs w:val="20"/>
-                <w:lang w:eastAsia="es-AR"/>
-              </w:rPr>
-              <w:t>Negocios</w:t>
-            </w:r>
-            <w:r>
-              <w:rPr>
-                <w:rFonts w:ascii="Arial" w:eastAsia="Times New Roman" w:hAnsi="Arial" w:cs="Arial"/>
-                <w:sz w:val="20"/>
-                <w:szCs w:val="20"/>
-                <w:lang w:eastAsia="es-AR"/>
-              </w:rPr>
-              <w:t xml:space="preserve"> debido a errores de diversas fuentes.</w:t>
+              <w:t>El sistema no puede</w:t>
+            </w:r>
+            <w:r>
+              <w:rPr>
+                <w:rFonts w:ascii="Arial" w:eastAsia="Times New Roman" w:hAnsi="Arial" w:cs="Arial"/>
+                <w:sz w:val="20"/>
+                <w:szCs w:val="20"/>
+                <w:lang w:eastAsia="es-AR"/>
+              </w:rPr>
+              <w:t xml:space="preserve"> cargar la página</w:t>
+            </w:r>
+            <w:r>
+              <w:rPr>
+                <w:rFonts w:ascii="Arial" w:eastAsia="Times New Roman" w:hAnsi="Arial" w:cs="Arial"/>
+                <w:sz w:val="20"/>
+                <w:szCs w:val="20"/>
+                <w:lang w:eastAsia="es-AR"/>
+              </w:rPr>
+              <w:t xml:space="preserve"> </w:t>
+            </w:r>
+            <w:r>
+              <w:rPr>
+                <w:rFonts w:ascii="Arial" w:eastAsia="Times New Roman" w:hAnsi="Arial" w:cs="Arial"/>
+                <w:sz w:val="20"/>
+                <w:szCs w:val="20"/>
+                <w:lang w:eastAsia="es-AR"/>
+              </w:rPr>
+              <w:t>d</w:t>
+            </w:r>
+            <w:r>
+              <w:rPr>
+                <w:rFonts w:ascii="Arial" w:eastAsia="Times New Roman" w:hAnsi="Arial" w:cs="Arial"/>
+                <w:sz w:val="20"/>
+                <w:szCs w:val="20"/>
+                <w:lang w:eastAsia="es-AR"/>
+              </w:rPr>
+              <w:t>ebido a errores de diversas fuentes.</w:t>
             </w:r>
           </w:p>
           <w:p>
@@ -1942,6 +1978,24 @@
                 <w:lang w:eastAsia="es-AR"/>
               </w:rPr>
               <w:t>“gestionarPedido”</w:t>
+            </w:r>
+            <w:r>
+              <w:rPr>
+                <w:rFonts w:ascii="Arial" w:eastAsia="Times New Roman" w:hAnsi="Arial" w:cs="Arial"/>
+                <w:sz w:val="20"/>
+                <w:szCs w:val="20"/>
+                <w:lang w:eastAsia="es-AR"/>
+              </w:rPr>
+              <w:t>, invocando al CUD02 Gestionar Pedido</w:t>
+            </w:r>
+            <w:r>
+              <w:rPr>
+                <w:rFonts w:ascii="Arial" w:eastAsia="Times New Roman" w:hAnsi="Arial" w:cs="Arial"/>
+                <w:sz w:val="20"/>
+                <w:szCs w:val="20"/>
+                <w:lang w:eastAsia="es-AR"/>
+              </w:rPr>
+              <w:t>.</w:t>
             </w:r>
           </w:p>
         </w:tc>
@@ -3638,44 +3692,25 @@
                 <w:szCs w:val="20"/>
                 <w:lang w:eastAsia="es-AR"/>
               </w:rPr>
-              <w:t xml:space="preserve">El sistema no puede obtener la lista de </w:t>
-            </w:r>
-            <w:r>
-              <w:rPr>
-                <w:rFonts w:ascii="Arial" w:eastAsia="Times New Roman" w:hAnsi="Arial" w:cs="Arial"/>
-                <w:sz w:val="20"/>
-                <w:szCs w:val="20"/>
-                <w:lang w:eastAsia="es-AR"/>
-              </w:rPr>
-              <w:t>platos</w:t>
-            </w:r>
-            <w:r>
-              <w:rPr>
-                <w:rFonts w:ascii="Arial" w:eastAsia="Times New Roman" w:hAnsi="Arial" w:cs="Arial"/>
-                <w:sz w:val="20"/>
-                <w:szCs w:val="20"/>
-                <w:lang w:eastAsia="es-AR"/>
-              </w:rPr>
-              <w:t xml:space="preserve"> del </w:t>
-            </w:r>
-            <w:r>
-              <w:rPr>
-                <w:rFonts w:ascii="Arial" w:eastAsia="Times New Roman" w:hAnsi="Arial" w:cs="Arial"/>
-                <w:i/>
-                <w:sz w:val="20"/>
-                <w:szCs w:val="20"/>
-                <w:lang w:eastAsia="es-AR"/>
-              </w:rPr>
-              <w:t>negocio</w:t>
-            </w:r>
-            <w:r>
-              <w:rPr>
-                <w:rFonts w:ascii="Arial" w:eastAsia="Times New Roman" w:hAnsi="Arial" w:cs="Arial"/>
-                <w:sz w:val="20"/>
-                <w:szCs w:val="20"/>
-                <w:lang w:eastAsia="es-AR"/>
-              </w:rPr>
-              <w:t xml:space="preserve"> debido a errores de diversas fuentes.</w:t>
+              <w:t xml:space="preserve">El sistema no puede </w:t>
+            </w:r>
+            <w:r>
+              <w:rPr>
+                <w:rFonts w:ascii="Arial" w:eastAsia="Times New Roman" w:hAnsi="Arial" w:cs="Arial"/>
+                <w:sz w:val="20"/>
+                <w:szCs w:val="20"/>
+                <w:lang w:eastAsia="es-AR"/>
+              </w:rPr>
+              <w:t>cargar la página debido a errores de distintas fuentes</w:t>
+            </w:r>
+            <w:r>
+              <w:rPr>
+                <w:rFonts w:ascii="Arial" w:eastAsia="Times New Roman" w:hAnsi="Arial" w:cs="Arial"/>
+                <w:sz w:val="20"/>
+                <w:szCs w:val="20"/>
+                <w:lang w:eastAsia="es-AR"/>
+              </w:rPr>
+              <w:t>.</w:t>
             </w:r>
           </w:p>
           <w:p>
@@ -3701,7 +3736,16 @@
                 <w:szCs w:val="20"/>
                 <w:lang w:eastAsia="es-AR"/>
               </w:rPr>
-              <w:t>El sistema muestra una página con un mensaje de error pertinente.</w:t>
+              <w:t>El sistema muestra un mensaje con el</w:t>
+            </w:r>
+            <w:r>
+              <w:rPr>
+                <w:rFonts w:ascii="Arial" w:eastAsia="Times New Roman" w:hAnsi="Arial" w:cs="Arial"/>
+                <w:sz w:val="20"/>
+                <w:szCs w:val="20"/>
+                <w:lang w:eastAsia="es-AR"/>
+              </w:rPr>
+              <w:t xml:space="preserve"> error pertinente.</w:t>
             </w:r>
           </w:p>
           <w:p>
@@ -3752,7 +3796,7 @@
       </w:tr>
       <w:tr>
         <w:trPr>
-          <w:trHeight w:val="2084"/>
+          <w:trHeight w:val="1581"/>
         </w:trPr>
         <w:tc>
           <w:tcPr>
@@ -3883,8 +3927,6 @@
               </w:rPr>
               <w:t>El actor recarga o cierra la página.</w:t>
             </w:r>
-            <w:bookmarkStart w:id="0" w:name="_GoBack"/>
-            <w:bookmarkEnd w:id="0"/>
           </w:p>
         </w:tc>
       </w:tr>
@@ -4282,7 +4324,6 @@
                 <w:szCs w:val="20"/>
                 <w:lang w:eastAsia="es-AR"/>
               </w:rPr>
-              <w:lastRenderedPageBreak/>
               <w:t>Pos-condición</w:t>
             </w:r>
           </w:p>
@@ -6041,7 +6082,36 @@
                 <w:szCs w:val="20"/>
                 <w:lang w:eastAsia="es-AR"/>
               </w:rPr>
-              <w:t>El sistema redirige al actor a la página realizar pedido</w:t>
+              <w:t xml:space="preserve">El sistema </w:t>
+            </w:r>
+            <w:r>
+              <w:rPr>
+                <w:rFonts w:ascii="Arial" w:eastAsia="Times New Roman" w:hAnsi="Arial" w:cs="Arial"/>
+                <w:sz w:val="20"/>
+                <w:szCs w:val="20"/>
+                <w:lang w:eastAsia="es-AR"/>
+              </w:rPr>
+              <w:t>retorna</w:t>
+            </w:r>
+            <w:r>
+              <w:rPr>
+                <w:rFonts w:ascii="Arial" w:eastAsia="Times New Roman" w:hAnsi="Arial" w:cs="Arial"/>
+                <w:sz w:val="20"/>
+                <w:szCs w:val="20"/>
+                <w:lang w:eastAsia="es-AR"/>
+              </w:rPr>
+              <w:t xml:space="preserve"> </w:t>
+            </w:r>
+            <w:bookmarkStart w:id="0" w:name="_GoBack"/>
+            <w:bookmarkEnd w:id="0"/>
+            <w:r>
+              <w:rPr>
+                <w:rFonts w:ascii="Arial" w:eastAsia="Times New Roman" w:hAnsi="Arial" w:cs="Arial"/>
+                <w:sz w:val="20"/>
+                <w:szCs w:val="20"/>
+                <w:lang w:eastAsia="es-AR"/>
+              </w:rPr>
+              <w:t>a la página realizar pedido</w:t>
             </w:r>
             <w:r>
               <w:rPr>
@@ -14957,7 +15027,7 @@
 </file>
 
 <file path=customXml/itemProps1.xml><?xml version="1.0" encoding="utf-8"?>
-<ds:datastoreItem xmlns:ds="http://schemas.openxmlformats.org/officeDocument/2006/customXml" ds:itemID="{28057CBF-B136-4E38-8E86-5BDEC52A80AC}">
+<ds:datastoreItem xmlns:ds="http://schemas.openxmlformats.org/officeDocument/2006/customXml" ds:itemID="{BD35691C-DDB3-43BD-BE27-BF0C4A08410D}">
   <ds:schemaRefs>
     <ds:schemaRef ds:uri="http://schemas.openxmlformats.org/officeDocument/2006/bibliography"/>
   </ds:schemaRefs>

</xml_diff>